<commit_message>
Correction in due date
</commit_message>
<xml_diff>
--- a/Lab-week-11-Inverse kinematics/ICE Tutorial Week 11 - Inverse-Kinematics.docx
+++ b/Lab-week-11-Inverse kinematics/ICE Tutorial Week 11 - Inverse-Kinematics.docx
@@ -651,7 +651,7 @@
                 <w:sz w:val="28"/>
                 <w:szCs w:val="28"/>
               </w:rPr>
-              <w:t>4</w:t>
+              <w:t>2</w:t>
             </w:r>
             <w:r>
               <w:rPr>
@@ -661,7 +661,17 @@
                 <w:szCs w:val="28"/>
                 <w:vertAlign w:val="superscript"/>
               </w:rPr>
-              <w:t>th</w:t>
+              <w:t>nd</w:t>
+            </w:r>
+            <w:r>
+              <w:rPr>
+                <w:rFonts w:ascii="Aptos Narrow" w:eastAsia="Times New Roman" w:hAnsi="Aptos Narrow" w:cs="Times New Roman"/>
+                <w:color w:val="000000"/>
+                <w:sz w:val="28"/>
+                <w:szCs w:val="28"/>
+                <w:vertAlign w:val="superscript"/>
+              </w:rPr>
+              <w:t xml:space="preserve"> </w:t>
             </w:r>
             <w:r>
               <w:rPr>
@@ -670,7 +680,7 @@
                 <w:sz w:val="28"/>
                 <w:szCs w:val="28"/>
               </w:rPr>
-              <w:t xml:space="preserve"> November, 2025</w:t>
+              <w:t>November, 2025</w:t>
             </w:r>
           </w:p>
         </w:tc>
@@ -990,7 +1000,7 @@
           <w:szCs w:val="24"/>
         </w:rPr>
         <w:drawing>
-          <wp:inline distT="0" distB="0" distL="0" distR="0" wp14:anchorId="4460DE4E" wp14:editId="533D1E31">
+          <wp:inline distT="0" distB="0" distL="0" distR="0" wp14:anchorId="4460DE4E" wp14:editId="4AC9ADB1">
             <wp:extent cx="608672" cy="418454"/>
             <wp:effectExtent l="0" t="0" r="1270" b="1270"/>
             <wp:docPr id="2080273467" name="Picture 5" descr="A close-up of a signature&#10;&#10;AI-generated content may be incorrect."/>

</xml_diff>